<commit_message>
trying to get the reciever to lose packets as well
</commit_message>
<xml_diff>
--- a/Questions.docx
+++ b/Questions.docx
@@ -13,8 +13,13 @@
       </w:r>
       <w:r>
         <w:br/>
-        <w:t>The deadlock in our networking program occurs when…..</w:t>
-      </w:r>
+        <w:t>The deadlock in our networking program occurs when</w:t>
+      </w:r>
+      <w:proofErr w:type="gramStart"/>
+      <w:r>
+        <w:t>…..</w:t>
+      </w:r>
+      <w:proofErr w:type="gramEnd"/>
     </w:p>
     <w:p>
       <w:r>
@@ -102,15 +107,38 @@
         <w:t>6.</w:t>
       </w:r>
     </w:p>
+    <w:p/>
     <w:p>
+      <w:r>
+        <w:t>7.</w:t>
+      </w:r>
+      <w:r>
+        <w:br/>
+      </w:r>
+      <w:proofErr w:type="gramStart"/>
+      <w:r>
+        <w:t>Assuming that</w:t>
+      </w:r>
+      <w:proofErr w:type="gramEnd"/>
+      <w:r>
+        <w:t xml:space="preserve"> a packet has probability P in </w:t>
+      </w:r>
+      <w:r>
+        <w:t xml:space="preserve">the range </w:t>
+      </w:r>
+      <w:r>
+        <w:t>(0,1) of being lost. To send N packets there will be N*P failures needing retransmission</w:t>
+      </w:r>
+      <w:r>
+        <w:t xml:space="preserve">, these failures also having a </w:t>
+      </w:r>
       <w:bookmarkStart w:id="0" w:name="_GoBack"/>
       <w:bookmarkEnd w:id="0"/>
+      <w:r>
+        <w:t>. Along with this there is also a 0.1 chance that any packet not lost has a bit error and must be dropped.</w:t>
+      </w:r>
     </w:p>
-    <w:p>
-      <w:r>
-        <w:t>7.</w:t>
-      </w:r>
-    </w:p>
+    <w:p/>
     <w:sectPr>
       <w:pgSz w:w="11906" w:h="16838"/>
       <w:pgMar w:top="1440" w:right="1440" w:bottom="1440" w:left="1440" w:header="708" w:footer="708" w:gutter="0"/>

</xml_diff>